<commit_message>
Minor Device Class Def Changes
Added some device class def changes made base on some group decisions.
</commit_message>
<xml_diff>
--- a/doc/Team4324/Class Definitions/devices/Motor.docx
+++ b/doc/Team4324/Class Definitions/devices/Motor.docx
@@ -243,7 +243,7 @@
           <w:sz w:val="24"/>
           <w:szCs w:val="24"/>
         </w:rPr>
-        <w:t>int*</w:t>
+        <w:t>int</w:t>
       </w:r>
       <w:r>
         <w:rPr>
@@ -252,6 +252,14 @@
           <w:szCs w:val="24"/>
         </w:rPr>
         <w:t xml:space="preserve"> MAX_POWER</w:t>
+      </w:r>
+      <w:r>
+        <w:rPr>
+          <w:rFonts w:ascii="Times New Roman" w:eastAsia="Times New Roman" w:hAnsi="Times New Roman" w:cs="Times New Roman"/>
+          <w:sz w:val="24"/>
+          <w:szCs w:val="24"/>
+        </w:rPr>
+        <w:t xml:space="preserve"> = 100</w:t>
       </w:r>
     </w:p>
     <w:p>
@@ -503,23 +511,7 @@
           <w:sz w:val="24"/>
           <w:szCs w:val="24"/>
         </w:rPr>
-        <w:t>Must Initialize:</w:t>
-      </w:r>
-      <w:r>
-        <w:rPr>
-          <w:rFonts w:ascii="Times New Roman" w:eastAsia="Times New Roman" w:hAnsi="Times New Roman" w:cs="Times New Roman"/>
-          <w:sz w:val="24"/>
-          <w:szCs w:val="24"/>
-        </w:rPr>
-        <w:t xml:space="preserve"> Stuff needed to initialize a motor in the FTC libraries, and store info needed to access that motor in instance variables in the object (for example, storing the </w:t>
-      </w:r>
-      <w:r>
-        <w:rPr>
-          <w:rFonts w:ascii="Times New Roman" w:eastAsia="Times New Roman" w:hAnsi="Times New Roman" w:cs="Times New Roman"/>
-          <w:sz w:val="24"/>
-          <w:szCs w:val="24"/>
-        </w:rPr>
-        <w:t>motor name in a variable).  Should initialize the mode to NORMAL_MODE.</w:t>
+        <w:t>Must Initialize: Stuff needed to initialize a motor in the FTC libraries, and store info needed to access that motor in instance variables in the object (for example, storing the motor name in a variable).  Should initialize the mode to NORMAL_MODE.</w:t>
       </w:r>
     </w:p>
     <w:p>
@@ -593,15 +585,7 @@
           <w:sz w:val="24"/>
           <w:szCs w:val="24"/>
         </w:rPr>
-        <w:t>The name the motor was registered with in the robot configuratio</w:t>
-      </w:r>
-      <w:r>
-        <w:rPr>
-          <w:rFonts w:ascii="Times New Roman" w:eastAsia="Times New Roman" w:hAnsi="Times New Roman" w:cs="Times New Roman"/>
-          <w:sz w:val="24"/>
-          <w:szCs w:val="24"/>
-        </w:rPr>
-        <w:t>n</w:t>
+        <w:t>The name the motor was registered with in the robot configuration</w:t>
       </w:r>
     </w:p>
     <w:p>
@@ -701,31 +685,7 @@
           <w:sz w:val="24"/>
           <w:szCs w:val="24"/>
         </w:rPr>
-        <w:t xml:space="preserve">?String? </w:t>
-      </w:r>
-      <w:r>
-        <w:rPr>
-          <w:rFonts w:ascii="Times New Roman" w:eastAsia="Times New Roman" w:hAnsi="Times New Roman" w:cs="Times New Roman"/>
-          <w:sz w:val="24"/>
-          <w:szCs w:val="24"/>
-        </w:rPr>
-        <w:t>motor</w:t>
-      </w:r>
-      <w:r>
-        <w:rPr>
-          <w:rFonts w:ascii="Times New Roman" w:eastAsia="Times New Roman" w:hAnsi="Times New Roman" w:cs="Times New Roman"/>
-          <w:sz w:val="24"/>
-          <w:szCs w:val="24"/>
-        </w:rPr>
-        <w:t>Nam</w:t>
-      </w:r>
-      <w:r>
-        <w:rPr>
-          <w:rFonts w:ascii="Times New Roman" w:eastAsia="Times New Roman" w:hAnsi="Times New Roman" w:cs="Times New Roman"/>
-          <w:sz w:val="24"/>
-          <w:szCs w:val="24"/>
-        </w:rPr>
-        <w:t>e</w:t>
+        <w:t>?String? motorName</w:t>
       </w:r>
     </w:p>
     <w:p>
@@ -955,7 +915,7 @@
           <w:sz w:val="24"/>
           <w:szCs w:val="24"/>
         </w:rPr>
-        <w:t>int*</w:t>
+        <w:t>int</w:t>
       </w:r>
       <w:r>
         <w:rPr>
@@ -1321,126 +1281,118 @@
           <w:sz w:val="24"/>
           <w:szCs w:val="24"/>
         </w:rPr>
-        <w:t>ronized int*</w:t>
+        <w:t>ronized int</w:t>
+      </w:r>
+      <w:r>
+        <w:rPr>
+          <w:rFonts w:ascii="Times New Roman" w:eastAsia="Times New Roman" w:hAnsi="Times New Roman" w:cs="Times New Roman"/>
+          <w:sz w:val="24"/>
+          <w:szCs w:val="24"/>
+        </w:rPr>
+        <w:t xml:space="preserve"> getPower(0 arguments)</w:t>
+      </w:r>
+    </w:p>
+    <w:p>
+      <w:pPr>
+        <w:widowControl w:val="0"/>
+        <w:numPr>
+          <w:ilvl w:val="1"/>
+          <w:numId w:val="2"/>
+        </w:numPr>
+        <w:spacing w:line="240" w:lineRule="auto"/>
+        <w:ind w:hanging="360"/>
+        <w:contextualSpacing/>
+        <w:rPr>
+          <w:rFonts w:ascii="Times New Roman" w:eastAsia="Times New Roman" w:hAnsi="Times New Roman" w:cs="Times New Roman"/>
+          <w:sz w:val="24"/>
+          <w:szCs w:val="24"/>
+        </w:rPr>
+      </w:pPr>
+      <w:r>
+        <w:rPr>
+          <w:rFonts w:ascii="Times New Roman" w:eastAsia="Times New Roman" w:hAnsi="Times New Roman" w:cs="Times New Roman"/>
+          <w:sz w:val="24"/>
+          <w:szCs w:val="24"/>
+        </w:rPr>
+        <w:t>Purpose: Get the current power level of the motor (with MAX_POWER as the maximum).</w:t>
+      </w:r>
+    </w:p>
+    <w:p>
+      <w:pPr>
+        <w:widowControl w:val="0"/>
+        <w:numPr>
+          <w:ilvl w:val="1"/>
+          <w:numId w:val="2"/>
+        </w:numPr>
+        <w:spacing w:line="240" w:lineRule="auto"/>
+        <w:ind w:hanging="360"/>
+        <w:contextualSpacing/>
+        <w:rPr>
+          <w:rFonts w:ascii="Times New Roman" w:eastAsia="Times New Roman" w:hAnsi="Times New Roman" w:cs="Times New Roman"/>
+          <w:sz w:val="24"/>
+          <w:szCs w:val="24"/>
+        </w:rPr>
+      </w:pPr>
+      <w:r>
+        <w:rPr>
+          <w:rFonts w:ascii="Times New Roman" w:eastAsia="Times New Roman" w:hAnsi="Times New Roman" w:cs="Times New Roman"/>
+          <w:sz w:val="24"/>
+          <w:szCs w:val="24"/>
+        </w:rPr>
+        <w:t>Priority: Low (may not be highly used, but nice to have in case someone does need it)</w:t>
+      </w:r>
+    </w:p>
+    <w:p>
+      <w:pPr>
+        <w:widowControl w:val="0"/>
+        <w:numPr>
+          <w:ilvl w:val="1"/>
+          <w:numId w:val="2"/>
+        </w:numPr>
+        <w:spacing w:line="240" w:lineRule="auto"/>
+        <w:ind w:hanging="360"/>
+        <w:contextualSpacing/>
+        <w:rPr>
+          <w:rFonts w:ascii="Times New Roman" w:eastAsia="Times New Roman" w:hAnsi="Times New Roman" w:cs="Times New Roman"/>
+          <w:sz w:val="24"/>
+          <w:szCs w:val="24"/>
+        </w:rPr>
+      </w:pPr>
+      <w:r>
+        <w:rPr>
+          <w:rFonts w:ascii="Times New Roman" w:eastAsia="Times New Roman" w:hAnsi="Times New Roman" w:cs="Times New Roman"/>
+          <w:sz w:val="24"/>
+          <w:szCs w:val="24"/>
+        </w:rPr>
+        <w:t>Arguments: N/A</w:t>
+      </w:r>
+    </w:p>
+    <w:p>
+      <w:pPr>
+        <w:widowControl w:val="0"/>
+        <w:numPr>
+          <w:ilvl w:val="1"/>
+          <w:numId w:val="2"/>
+        </w:numPr>
+        <w:spacing w:line="240" w:lineRule="auto"/>
+        <w:ind w:hanging="360"/>
+        <w:contextualSpacing/>
+        <w:rPr>
+          <w:rFonts w:ascii="Times New Roman" w:eastAsia="Times New Roman" w:hAnsi="Times New Roman" w:cs="Times New Roman"/>
+          <w:sz w:val="24"/>
+          <w:szCs w:val="24"/>
+        </w:rPr>
+      </w:pPr>
+      <w:r>
+        <w:rPr>
+          <w:rFonts w:ascii="Times New Roman" w:eastAsia="Times New Roman" w:hAnsi="Times New Roman" w:cs="Times New Roman"/>
+          <w:sz w:val="24"/>
+          <w:szCs w:val="24"/>
+        </w:rPr>
+        <w:t>Returns: (int</w:t>
       </w:r>
       <w:bookmarkStart w:id="0" w:name="_GoBack"/>
       <w:bookmarkEnd w:id="0"/>
-      <w:r>
-        <w:rPr>
-          <w:rFonts w:ascii="Times New Roman" w:eastAsia="Times New Roman" w:hAnsi="Times New Roman" w:cs="Times New Roman"/>
-          <w:sz w:val="24"/>
-          <w:szCs w:val="24"/>
-        </w:rPr>
-        <w:t xml:space="preserve"> getPower(0 arguments)</w:t>
-      </w:r>
-    </w:p>
-    <w:p>
-      <w:pPr>
-        <w:widowControl w:val="0"/>
-        <w:numPr>
-          <w:ilvl w:val="1"/>
-          <w:numId w:val="2"/>
-        </w:numPr>
-        <w:spacing w:line="240" w:lineRule="auto"/>
-        <w:ind w:hanging="360"/>
-        <w:contextualSpacing/>
-        <w:rPr>
-          <w:rFonts w:ascii="Times New Roman" w:eastAsia="Times New Roman" w:hAnsi="Times New Roman" w:cs="Times New Roman"/>
-          <w:sz w:val="24"/>
-          <w:szCs w:val="24"/>
-        </w:rPr>
-      </w:pPr>
-      <w:r>
-        <w:rPr>
-          <w:rFonts w:ascii="Times New Roman" w:eastAsia="Times New Roman" w:hAnsi="Times New Roman" w:cs="Times New Roman"/>
-          <w:sz w:val="24"/>
-          <w:szCs w:val="24"/>
-        </w:rPr>
-        <w:t>Purpose: Get the current power level of the motor (with MAX_POWER as the maximum).</w:t>
-      </w:r>
-    </w:p>
-    <w:p>
-      <w:pPr>
-        <w:widowControl w:val="0"/>
-        <w:numPr>
-          <w:ilvl w:val="1"/>
-          <w:numId w:val="2"/>
-        </w:numPr>
-        <w:spacing w:line="240" w:lineRule="auto"/>
-        <w:ind w:hanging="360"/>
-        <w:contextualSpacing/>
-        <w:rPr>
-          <w:rFonts w:ascii="Times New Roman" w:eastAsia="Times New Roman" w:hAnsi="Times New Roman" w:cs="Times New Roman"/>
-          <w:sz w:val="24"/>
-          <w:szCs w:val="24"/>
-        </w:rPr>
-      </w:pPr>
-      <w:r>
-        <w:rPr>
-          <w:rFonts w:ascii="Times New Roman" w:eastAsia="Times New Roman" w:hAnsi="Times New Roman" w:cs="Times New Roman"/>
-          <w:sz w:val="24"/>
-          <w:szCs w:val="24"/>
-        </w:rPr>
-        <w:t>Priority: Low (may not be highly used, but nice to have in case someone does need it)</w:t>
-      </w:r>
-    </w:p>
-    <w:p>
-      <w:pPr>
-        <w:widowControl w:val="0"/>
-        <w:numPr>
-          <w:ilvl w:val="1"/>
-          <w:numId w:val="2"/>
-        </w:numPr>
-        <w:spacing w:line="240" w:lineRule="auto"/>
-        <w:ind w:hanging="360"/>
-        <w:contextualSpacing/>
-        <w:rPr>
-          <w:rFonts w:ascii="Times New Roman" w:eastAsia="Times New Roman" w:hAnsi="Times New Roman" w:cs="Times New Roman"/>
-          <w:sz w:val="24"/>
-          <w:szCs w:val="24"/>
-        </w:rPr>
-      </w:pPr>
-      <w:r>
-        <w:rPr>
-          <w:rFonts w:ascii="Times New Roman" w:eastAsia="Times New Roman" w:hAnsi="Times New Roman" w:cs="Times New Roman"/>
-          <w:sz w:val="24"/>
-          <w:szCs w:val="24"/>
-        </w:rPr>
-        <w:t>Arguments: N/A</w:t>
-      </w:r>
-    </w:p>
-    <w:p>
-      <w:pPr>
-        <w:widowControl w:val="0"/>
-        <w:numPr>
-          <w:ilvl w:val="1"/>
-          <w:numId w:val="2"/>
-        </w:numPr>
-        <w:spacing w:line="240" w:lineRule="auto"/>
-        <w:ind w:hanging="360"/>
-        <w:contextualSpacing/>
-        <w:rPr>
-          <w:rFonts w:ascii="Times New Roman" w:eastAsia="Times New Roman" w:hAnsi="Times New Roman" w:cs="Times New Roman"/>
-          <w:sz w:val="24"/>
-          <w:szCs w:val="24"/>
-        </w:rPr>
-      </w:pPr>
-      <w:r>
-        <w:rPr>
-          <w:rFonts w:ascii="Times New Roman" w:eastAsia="Times New Roman" w:hAnsi="Times New Roman" w:cs="Times New Roman"/>
-          <w:sz w:val="24"/>
-          <w:szCs w:val="24"/>
-        </w:rPr>
-        <w:t>Returns: (int</w:t>
-      </w:r>
-      <w:r>
-        <w:rPr>
-          <w:rFonts w:ascii="Times New Roman" w:eastAsia="Times New Roman" w:hAnsi="Times New Roman" w:cs="Times New Roman"/>
-          <w:sz w:val="24"/>
-          <w:szCs w:val="24"/>
-        </w:rPr>
-        <w:t>*</w:t>
-      </w:r>
       <w:r>
         <w:rPr>
           <w:rFonts w:ascii="Times New Roman" w:eastAsia="Times New Roman" w:hAnsi="Times New Roman" w:cs="Times New Roman"/>

</xml_diff>